<commit_message>
Userstory 8 erstellt: Weitere Verbindungen anzeigen in ConectionsForm
</commit_message>
<xml_diff>
--- a/doc/M318 Projekt-Dokumentation.docx
+++ b/doc/M318 Projekt-Dokumentation.docx
@@ -280,7 +280,7 @@
               </mc:Choice>
               <mc:Fallback>
                 <w:pict>
-                  <v:group w14:anchorId="2116FDA8" id="Gruppe 149" o:spid="_x0000_s1026" style="position:absolute;margin-left:0;margin-top:0;width:8in;height:95.7pt;z-index:251662336;mso-width-percent:941;mso-height-percent:121;mso-top-percent:23;mso-position-horizontal:center;mso-position-horizontal-relative:page;mso-position-vertical-relative:page;mso-width-percent:941;mso-height-percent:121;mso-top-percent:23" coordorigin="" coordsize="73152,12161" o:gfxdata="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">
+                  <v:group w14:anchorId="013589A1" id="Gruppe 149" o:spid="_x0000_s1026" style="position:absolute;margin-left:0;margin-top:0;width:8in;height:95.7pt;z-index:251662336;mso-width-percent:941;mso-height-percent:121;mso-top-percent:23;mso-position-horizontal:center;mso-position-horizontal-relative:page;mso-position-vertical-relative:page;mso-width-percent:941;mso-height-percent:121;mso-top-percent:23" coordorigin="" coordsize="73152,12161" o:gfxdata="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">
                     <v:shape id="Rechteck 51" o:spid="_x0000_s1027" style="position:absolute;width:73152;height:11303;visibility:visible;mso-wrap-style:square;v-text-anchor:middle" coordsize="7312660,1129665" o:gfxdata="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" path="m,l7312660,r,1129665l3619500,733425,,1091565,,xe" fillcolor="#4472c4 [3204]" stroked="f" strokeweight="1pt">
                       <v:stroke joinstyle="miter"/>
                       <v:path arrowok="t" o:connecttype="custom" o:connectlocs="0,0;7315200,0;7315200,1130373;3620757,733885;0,1092249;0,0" o:connectangles="0,0,0,0,0,0"/>
@@ -7139,7 +7139,34 @@
           <w:szCs w:val="22"/>
           <w:lang w:val="de-CH"/>
         </w:rPr>
-        <w:t xml:space="preserve"> erleichtert werden. Er soll mit der Applikation ÖV-Verbindungen nachschauen können und Abfahrtstafeln laden können.</w:t>
+        <w:t xml:space="preserve"> erleichtert werden. </w:t>
+      </w:r>
+      <w:r>
+        <w:rPr>
+          <w:rFonts w:cs="Arial"/>
+          <w:sz w:val="22"/>
+          <w:szCs w:val="22"/>
+          <w:lang w:val="de-CH"/>
+        </w:rPr>
+        <w:t xml:space="preserve">Die </w:t>
+      </w:r>
+      <w:r>
+        <w:rPr>
+          <w:rFonts w:cs="Arial"/>
+          <w:sz w:val="22"/>
+          <w:szCs w:val="22"/>
+          <w:lang w:val="de-CH"/>
+        </w:rPr>
+        <w:t xml:space="preserve">Aussendienstmitarbeitenden </w:t>
+      </w:r>
+      <w:r>
+        <w:rPr>
+          <w:rFonts w:cs="Arial"/>
+          <w:sz w:val="22"/>
+          <w:szCs w:val="22"/>
+          <w:lang w:val="de-CH"/>
+        </w:rPr>
+        <w:t>soll mit der Applikation ÖV-Verbindungen nachschauen können und Abfahrtstafeln laden können.</w:t>
       </w:r>
       <w:r>
         <w:rPr>
@@ -7229,7 +7256,14 @@
           <w:rFonts w:cs="Arial"/>
           <w:lang w:val="de-CH"/>
         </w:rPr>
-        <w:t xml:space="preserve">Man bestimmt auch die Abnahmekriterien. Zu den </w:t>
+        <w:t>Es werden auch die Abnahmekriterien bestimmt</w:t>
+      </w:r>
+      <w:r>
+        <w:rPr>
+          <w:rFonts w:cs="Arial"/>
+          <w:lang w:val="de-CH"/>
+        </w:rPr>
+        <w:t xml:space="preserve">. Zu den </w:t>
       </w:r>
       <w:proofErr w:type="spellStart"/>
       <w:r>
@@ -12560,6 +12594,60 @@
     </w:p>
     <w:p>
       <w:pPr>
+        <w:rPr>
+          <w:lang w:val="de-CH"/>
+        </w:rPr>
+      </w:pPr>
+      <w:r>
+        <w:rPr>
+          <w:rFonts w:cs="Arial"/>
+          <w:noProof/>
+        </w:rPr>
+        <w:drawing>
+          <wp:inline distT="0" distB="0" distL="0" distR="0" wp14:anchorId="40D45394" wp14:editId="2C972038">
+            <wp:extent cx="3642364" cy="3164186"/>
+            <wp:effectExtent l="0" t="0" r="0" b="0"/>
+            <wp:docPr id="9" name="Grafik 1"/>
+            <wp:cNvGraphicFramePr>
+              <a:graphicFrameLocks xmlns:a="http://schemas.openxmlformats.org/drawingml/2006/main" noChangeAspect="1"/>
+            </wp:cNvGraphicFramePr>
+            <a:graphic xmlns:a="http://schemas.openxmlformats.org/drawingml/2006/main">
+              <a:graphicData uri="http://schemas.openxmlformats.org/drawingml/2006/picture">
+                <pic:pic xmlns:pic="http://schemas.openxmlformats.org/drawingml/2006/picture">
+                  <pic:nvPicPr>
+                    <pic:cNvPr id="0" name="Grafik 1"/>
+                    <pic:cNvPicPr/>
+                  </pic:nvPicPr>
+                  <pic:blipFill>
+                    <a:blip r:embed="rId11" cstate="print">
+                      <a:extLst>
+                        <a:ext uri="{28A0092B-C50C-407E-A947-70E740481C1C}">
+                          <a14:useLocalDpi xmlns:a14="http://schemas.microsoft.com/office/drawing/2010/main" val="0"/>
+                        </a:ext>
+                      </a:extLst>
+                    </a:blip>
+                    <a:stretch>
+                      <a:fillRect/>
+                    </a:stretch>
+                  </pic:blipFill>
+                  <pic:spPr>
+                    <a:xfrm>
+                      <a:off x="0" y="0"/>
+                      <a:ext cx="3642364" cy="3164186"/>
+                    </a:xfrm>
+                    <a:prstGeom prst="rect">
+                      <a:avLst/>
+                    </a:prstGeom>
+                  </pic:spPr>
+                </pic:pic>
+              </a:graphicData>
+            </a:graphic>
+          </wp:inline>
+        </w:drawing>
+      </w:r>
+    </w:p>
+    <w:p>
+      <w:pPr>
         <w:pStyle w:val="berschrift3"/>
         <w:rPr>
           <w:rFonts w:cs="Arial"/>
@@ -12581,13 +12669,6 @@
           <w:lang w:val="de-CH"/>
         </w:rPr>
       </w:pPr>
-      <w:r>
-        <w:rPr>
-          <w:rFonts w:cs="Arial"/>
-          <w:lang w:val="de-CH"/>
-        </w:rPr>
-        <w:t>Noch nicht begonnen.</w:t>
-      </w:r>
     </w:p>
     <w:p>
       <w:pPr>
@@ -12612,6 +12693,14 @@
         <w:t>Bekannte Fehler:</w:t>
       </w:r>
       <w:bookmarkEnd w:id="35"/>
+    </w:p>
+    <w:p>
+      <w:pPr>
+        <w:rPr>
+          <w:rFonts w:cs="Arial"/>
+          <w:lang w:val="de-CH"/>
+        </w:rPr>
+      </w:pPr>
     </w:p>
     <w:tbl>
       <w:tblPr>
@@ -12702,14 +12791,6 @@
         </w:tc>
       </w:tr>
     </w:tbl>
-    <w:p>
-      <w:pPr>
-        <w:rPr>
-          <w:rFonts w:cs="Arial"/>
-          <w:lang w:val="de-CH"/>
-        </w:rPr>
-      </w:pPr>
-    </w:p>
     <w:p>
       <w:pPr>
         <w:rPr>
@@ -15007,7 +15088,23 @@
           <w:rFonts w:cs="Arial"/>
           <w:lang w:val="de-CH"/>
         </w:rPr>
-        <w:t>Noch nicht begonnen.</w:t>
+        <w:t xml:space="preserve">Button mit Ereignis eingebaut, um weitere Verbindungen in das </w:t>
+      </w:r>
+      <w:proofErr w:type="spellStart"/>
+      <w:r>
+        <w:rPr>
+          <w:rFonts w:cs="Arial"/>
+          <w:lang w:val="de-CH"/>
+        </w:rPr>
+        <w:t>Datagrid</w:t>
+      </w:r>
+      <w:proofErr w:type="spellEnd"/>
+      <w:r>
+        <w:rPr>
+          <w:rFonts w:cs="Arial"/>
+          <w:lang w:val="de-CH"/>
+        </w:rPr>
+        <w:t xml:space="preserve"> hinzuzufügen.</w:t>
       </w:r>
     </w:p>
     <w:p>
@@ -19654,6 +19751,1803 @@
     </w:p>
     <w:p>
       <w:pPr>
+        <w:pStyle w:val="berschrift3"/>
+      </w:pPr>
+      <w:r>
+        <w:lastRenderedPageBreak/>
+        <w:t xml:space="preserve"> Testdurchführung 12.01.2022</w:t>
+      </w:r>
+    </w:p>
+    <w:p>
+      <w:pPr>
+        <w:rPr>
+          <w:lang w:val="de-CH"/>
+        </w:rPr>
+      </w:pPr>
+    </w:p>
+    <w:tbl>
+      <w:tblPr>
+        <w:tblW w:w="15583" w:type="dxa"/>
+        <w:tblLayout w:type="fixed"/>
+        <w:tblLook w:val="04A0" w:firstRow="1" w:lastRow="0" w:firstColumn="1" w:lastColumn="0" w:noHBand="0" w:noVBand="1"/>
+      </w:tblPr>
+      <w:tblGrid>
+        <w:gridCol w:w="977"/>
+        <w:gridCol w:w="3833"/>
+        <w:gridCol w:w="6804"/>
+        <w:gridCol w:w="2835"/>
+        <w:gridCol w:w="1134"/>
+      </w:tblGrid>
+      <w:tr>
+        <w:trPr>
+          <w:trHeight w:val="306"/>
+        </w:trPr>
+        <w:tc>
+          <w:tcPr>
+            <w:tcW w:w="977" w:type="dxa"/>
+            <w:tcBorders>
+              <w:top w:val="single" w:sz="8" w:space="0" w:color="DBDBDB"/>
+              <w:left w:val="single" w:sz="8" w:space="0" w:color="DBDBDB"/>
+              <w:bottom w:val="single" w:sz="12" w:space="0" w:color="C9C9C9"/>
+              <w:right w:val="single" w:sz="8" w:space="0" w:color="DBDBDB"/>
+            </w:tcBorders>
+            <w:shd w:val="clear" w:color="auto" w:fill="auto"/>
+            <w:vAlign w:val="center"/>
+            <w:hideMark/>
+          </w:tcPr>
+          <w:p>
+            <w:pPr>
+              <w:rPr>
+                <w:rFonts w:eastAsia="Times New Roman" w:cs="Arial"/>
+                <w:b/>
+                <w:bCs/>
+                <w:color w:val="000000"/>
+                <w:lang/>
+              </w:rPr>
+            </w:pPr>
+            <w:r>
+              <w:rPr>
+                <w:rFonts w:eastAsia="Times New Roman" w:cs="Arial"/>
+                <w:b/>
+                <w:bCs/>
+                <w:color w:val="000000"/>
+                <w:lang/>
+              </w:rPr>
+              <w:t>Schritt</w:t>
+            </w:r>
+          </w:p>
+        </w:tc>
+        <w:tc>
+          <w:tcPr>
+            <w:tcW w:w="3833" w:type="dxa"/>
+            <w:tcBorders>
+              <w:top w:val="single" w:sz="8" w:space="0" w:color="DBDBDB"/>
+              <w:left w:val="nil"/>
+              <w:bottom w:val="single" w:sz="12" w:space="0" w:color="C9C9C9"/>
+              <w:right w:val="single" w:sz="8" w:space="0" w:color="DBDBDB"/>
+            </w:tcBorders>
+            <w:shd w:val="clear" w:color="auto" w:fill="auto"/>
+            <w:vAlign w:val="center"/>
+            <w:hideMark/>
+          </w:tcPr>
+          <w:p>
+            <w:pPr>
+              <w:rPr>
+                <w:rFonts w:eastAsia="Times New Roman" w:cs="Arial"/>
+                <w:b/>
+                <w:bCs/>
+                <w:color w:val="000000"/>
+                <w:lang/>
+              </w:rPr>
+            </w:pPr>
+            <w:r>
+              <w:rPr>
+                <w:rFonts w:eastAsia="Times New Roman" w:cs="Arial"/>
+                <w:b/>
+                <w:bCs/>
+                <w:color w:val="000000"/>
+                <w:lang/>
+              </w:rPr>
+              <w:t>Aktivität</w:t>
+            </w:r>
+          </w:p>
+        </w:tc>
+        <w:tc>
+          <w:tcPr>
+            <w:tcW w:w="6804" w:type="dxa"/>
+            <w:tcBorders>
+              <w:top w:val="single" w:sz="8" w:space="0" w:color="DBDBDB"/>
+              <w:left w:val="nil"/>
+              <w:bottom w:val="single" w:sz="12" w:space="0" w:color="C9C9C9"/>
+              <w:right w:val="single" w:sz="8" w:space="0" w:color="DBDBDB"/>
+            </w:tcBorders>
+            <w:shd w:val="clear" w:color="auto" w:fill="auto"/>
+            <w:vAlign w:val="center"/>
+            <w:hideMark/>
+          </w:tcPr>
+          <w:p>
+            <w:pPr>
+              <w:rPr>
+                <w:rFonts w:eastAsia="Times New Roman" w:cs="Arial"/>
+                <w:b/>
+                <w:bCs/>
+                <w:color w:val="000000"/>
+                <w:lang/>
+              </w:rPr>
+            </w:pPr>
+            <w:r>
+              <w:rPr>
+                <w:rFonts w:eastAsia="Times New Roman" w:cs="Arial"/>
+                <w:b/>
+                <w:bCs/>
+                <w:color w:val="000000"/>
+                <w:lang/>
+              </w:rPr>
+              <w:t>Erwartetes Resultat</w:t>
+            </w:r>
+          </w:p>
+        </w:tc>
+        <w:tc>
+          <w:tcPr>
+            <w:tcW w:w="2835" w:type="dxa"/>
+            <w:tcBorders>
+              <w:top w:val="single" w:sz="8" w:space="0" w:color="DBDBDB"/>
+              <w:left w:val="nil"/>
+              <w:bottom w:val="single" w:sz="12" w:space="0" w:color="C9C9C9"/>
+              <w:right w:val="single" w:sz="8" w:space="0" w:color="DBDBDB"/>
+            </w:tcBorders>
+            <w:shd w:val="clear" w:color="auto" w:fill="auto"/>
+            <w:vAlign w:val="center"/>
+            <w:hideMark/>
+          </w:tcPr>
+          <w:p>
+            <w:pPr>
+              <w:rPr>
+                <w:rFonts w:eastAsia="Times New Roman" w:cs="Arial"/>
+                <w:b/>
+                <w:bCs/>
+                <w:color w:val="000000"/>
+                <w:lang/>
+              </w:rPr>
+            </w:pPr>
+            <w:r>
+              <w:rPr>
+                <w:rFonts w:eastAsia="Times New Roman" w:cs="Arial"/>
+                <w:b/>
+                <w:bCs/>
+                <w:color w:val="000000"/>
+                <w:lang/>
+              </w:rPr>
+              <w:t>Abw. Resultat</w:t>
+            </w:r>
+          </w:p>
+        </w:tc>
+        <w:tc>
+          <w:tcPr>
+            <w:tcW w:w="1134" w:type="dxa"/>
+            <w:tcBorders>
+              <w:top w:val="single" w:sz="8" w:space="0" w:color="DBDBDB"/>
+              <w:left w:val="nil"/>
+              <w:bottom w:val="single" w:sz="12" w:space="0" w:color="C9C9C9"/>
+              <w:right w:val="single" w:sz="8" w:space="0" w:color="DBDBDB"/>
+            </w:tcBorders>
+            <w:shd w:val="clear" w:color="auto" w:fill="auto"/>
+            <w:vAlign w:val="center"/>
+            <w:hideMark/>
+          </w:tcPr>
+          <w:p>
+            <w:pPr>
+              <w:rPr>
+                <w:rFonts w:eastAsia="Times New Roman" w:cs="Arial"/>
+                <w:b/>
+                <w:bCs/>
+                <w:color w:val="000000"/>
+                <w:lang/>
+              </w:rPr>
+            </w:pPr>
+            <w:r>
+              <w:rPr>
+                <w:rFonts w:eastAsia="Times New Roman" w:cs="Arial"/>
+                <w:b/>
+                <w:bCs/>
+                <w:color w:val="000000"/>
+                <w:lang/>
+              </w:rPr>
+              <w:t>Erfüllt</w:t>
+            </w:r>
+          </w:p>
+        </w:tc>
+      </w:tr>
+      <w:tr>
+        <w:trPr>
+          <w:trHeight w:val="294"/>
+        </w:trPr>
+        <w:tc>
+          <w:tcPr>
+            <w:tcW w:w="977" w:type="dxa"/>
+            <w:tcBorders>
+              <w:top w:val="nil"/>
+              <w:left w:val="nil"/>
+              <w:bottom w:val="nil"/>
+              <w:right w:val="nil"/>
+            </w:tcBorders>
+            <w:shd w:val="clear" w:color="000000" w:fill="C6E0B4"/>
+            <w:noWrap/>
+            <w:vAlign w:val="bottom"/>
+            <w:hideMark/>
+          </w:tcPr>
+          <w:p>
+            <w:pPr>
+              <w:jc w:val="right"/>
+              <w:rPr>
+                <w:rFonts w:ascii="Calibri" w:eastAsia="Times New Roman" w:hAnsi="Calibri" w:cs="Calibri"/>
+                <w:color w:val="000000"/>
+                <w:sz w:val="22"/>
+                <w:szCs w:val="22"/>
+                <w:lang/>
+              </w:rPr>
+            </w:pPr>
+            <w:r>
+              <w:rPr>
+                <w:rFonts w:ascii="Calibri" w:eastAsia="Times New Roman" w:hAnsi="Calibri" w:cs="Calibri"/>
+                <w:color w:val="000000"/>
+                <w:sz w:val="22"/>
+                <w:szCs w:val="22"/>
+                <w:lang/>
+              </w:rPr>
+              <w:t>1</w:t>
+            </w:r>
+          </w:p>
+        </w:tc>
+        <w:tc>
+          <w:tcPr>
+            <w:tcW w:w="3833" w:type="dxa"/>
+            <w:tcBorders>
+              <w:top w:val="nil"/>
+              <w:left w:val="nil"/>
+              <w:bottom w:val="nil"/>
+              <w:right w:val="nil"/>
+            </w:tcBorders>
+            <w:shd w:val="clear" w:color="000000" w:fill="C6E0B4"/>
+            <w:noWrap/>
+            <w:vAlign w:val="bottom"/>
+            <w:hideMark/>
+          </w:tcPr>
+          <w:p>
+            <w:pPr>
+              <w:rPr>
+                <w:rFonts w:ascii="Calibri" w:eastAsia="Times New Roman" w:hAnsi="Calibri" w:cs="Calibri"/>
+                <w:color w:val="000000"/>
+                <w:sz w:val="22"/>
+                <w:szCs w:val="22"/>
+                <w:lang/>
+              </w:rPr>
+            </w:pPr>
+            <w:r>
+              <w:rPr>
+                <w:rFonts w:ascii="Calibri" w:eastAsia="Times New Roman" w:hAnsi="Calibri" w:cs="Calibri"/>
+                <w:color w:val="000000"/>
+                <w:sz w:val="22"/>
+                <w:szCs w:val="22"/>
+                <w:lang/>
+              </w:rPr>
+              <w:t>MyTransport starten</w:t>
+            </w:r>
+          </w:p>
+        </w:tc>
+        <w:tc>
+          <w:tcPr>
+            <w:tcW w:w="9639" w:type="dxa"/>
+            <w:gridSpan w:val="2"/>
+            <w:tcBorders>
+              <w:top w:val="nil"/>
+              <w:left w:val="nil"/>
+              <w:bottom w:val="nil"/>
+              <w:right w:val="nil"/>
+            </w:tcBorders>
+            <w:shd w:val="clear" w:color="000000" w:fill="C6E0B4"/>
+            <w:noWrap/>
+            <w:vAlign w:val="bottom"/>
+            <w:hideMark/>
+          </w:tcPr>
+          <w:p>
+            <w:pPr>
+              <w:rPr>
+                <w:rFonts w:ascii="Calibri" w:eastAsia="Times New Roman" w:hAnsi="Calibri" w:cs="Calibri"/>
+                <w:color w:val="000000"/>
+                <w:sz w:val="22"/>
+                <w:szCs w:val="22"/>
+                <w:lang/>
+              </w:rPr>
+            </w:pPr>
+            <w:r>
+              <w:rPr>
+                <w:rFonts w:ascii="Calibri" w:eastAsia="Times New Roman" w:hAnsi="Calibri" w:cs="Calibri"/>
+                <w:color w:val="000000"/>
+                <w:sz w:val="22"/>
+                <w:szCs w:val="22"/>
+                <w:lang/>
+              </w:rPr>
+              <w:t>Fenster öffnet sich</w:t>
+            </w:r>
+          </w:p>
+        </w:tc>
+        <w:tc>
+          <w:tcPr>
+            <w:tcW w:w="1134" w:type="dxa"/>
+            <w:tcBorders>
+              <w:top w:val="nil"/>
+              <w:left w:val="nil"/>
+              <w:bottom w:val="nil"/>
+              <w:right w:val="nil"/>
+            </w:tcBorders>
+            <w:shd w:val="clear" w:color="000000" w:fill="C6E0B4"/>
+            <w:noWrap/>
+            <w:vAlign w:val="bottom"/>
+            <w:hideMark/>
+          </w:tcPr>
+          <w:p>
+            <w:pPr>
+              <w:rPr>
+                <w:rFonts w:ascii="Calibri" w:eastAsia="Times New Roman" w:hAnsi="Calibri" w:cs="Calibri"/>
+                <w:color w:val="000000"/>
+                <w:sz w:val="22"/>
+                <w:szCs w:val="22"/>
+                <w:lang/>
+              </w:rPr>
+            </w:pPr>
+            <w:r>
+              <w:rPr>
+                <w:rFonts w:ascii="Segoe UI Emoji" w:eastAsia="Times New Roman" w:hAnsi="Segoe UI Emoji" w:cs="Segoe UI Emoji"/>
+                <w:color w:val="000000"/>
+                <w:sz w:val="22"/>
+                <w:szCs w:val="22"/>
+                <w:lang/>
+              </w:rPr>
+              <w:t>✔</w:t>
+            </w:r>
+          </w:p>
+        </w:tc>
+      </w:tr>
+      <w:tr>
+        <w:trPr>
+          <w:trHeight w:val="288"/>
+        </w:trPr>
+        <w:tc>
+          <w:tcPr>
+            <w:tcW w:w="977" w:type="dxa"/>
+            <w:tcBorders>
+              <w:top w:val="nil"/>
+              <w:left w:val="nil"/>
+              <w:bottom w:val="nil"/>
+              <w:right w:val="nil"/>
+            </w:tcBorders>
+            <w:shd w:val="clear" w:color="000000" w:fill="C6E0B4"/>
+            <w:noWrap/>
+            <w:vAlign w:val="bottom"/>
+            <w:hideMark/>
+          </w:tcPr>
+          <w:p>
+            <w:pPr>
+              <w:jc w:val="right"/>
+              <w:rPr>
+                <w:rFonts w:ascii="Calibri" w:eastAsia="Times New Roman" w:hAnsi="Calibri" w:cs="Calibri"/>
+                <w:color w:val="000000"/>
+                <w:sz w:val="22"/>
+                <w:szCs w:val="22"/>
+                <w:lang/>
+              </w:rPr>
+            </w:pPr>
+            <w:r>
+              <w:rPr>
+                <w:rFonts w:ascii="Calibri" w:eastAsia="Times New Roman" w:hAnsi="Calibri" w:cs="Calibri"/>
+                <w:color w:val="000000"/>
+                <w:sz w:val="22"/>
+                <w:szCs w:val="22"/>
+                <w:lang/>
+              </w:rPr>
+              <w:t>2</w:t>
+            </w:r>
+          </w:p>
+        </w:tc>
+        <w:tc>
+          <w:tcPr>
+            <w:tcW w:w="3833" w:type="dxa"/>
+            <w:tcBorders>
+              <w:top w:val="nil"/>
+              <w:left w:val="nil"/>
+              <w:bottom w:val="nil"/>
+              <w:right w:val="nil"/>
+            </w:tcBorders>
+            <w:shd w:val="clear" w:color="000000" w:fill="C6E0B4"/>
+            <w:noWrap/>
+            <w:vAlign w:val="bottom"/>
+            <w:hideMark/>
+          </w:tcPr>
+          <w:p>
+            <w:pPr>
+              <w:rPr>
+                <w:rFonts w:ascii="Calibri" w:eastAsia="Times New Roman" w:hAnsi="Calibri" w:cs="Calibri"/>
+                <w:color w:val="000000"/>
+                <w:sz w:val="22"/>
+                <w:szCs w:val="22"/>
+                <w:lang/>
+              </w:rPr>
+            </w:pPr>
+            <w:r>
+              <w:rPr>
+                <w:rFonts w:ascii="Calibri" w:eastAsia="Times New Roman" w:hAnsi="Calibri" w:cs="Calibri"/>
+                <w:color w:val="000000"/>
+                <w:sz w:val="22"/>
+                <w:szCs w:val="22"/>
+                <w:lang/>
+              </w:rPr>
+              <w:t>Stationen im Balken links auswählen</w:t>
+            </w:r>
+          </w:p>
+        </w:tc>
+        <w:tc>
+          <w:tcPr>
+            <w:tcW w:w="9639" w:type="dxa"/>
+            <w:gridSpan w:val="2"/>
+            <w:tcBorders>
+              <w:top w:val="nil"/>
+              <w:left w:val="nil"/>
+              <w:bottom w:val="nil"/>
+              <w:right w:val="nil"/>
+            </w:tcBorders>
+            <w:shd w:val="clear" w:color="000000" w:fill="C6E0B4"/>
+            <w:noWrap/>
+            <w:vAlign w:val="bottom"/>
+            <w:hideMark/>
+          </w:tcPr>
+          <w:p>
+            <w:pPr>
+              <w:rPr>
+                <w:rFonts w:ascii="Calibri" w:eastAsia="Times New Roman" w:hAnsi="Calibri" w:cs="Calibri"/>
+                <w:color w:val="000000"/>
+                <w:sz w:val="22"/>
+                <w:szCs w:val="22"/>
+                <w:lang/>
+              </w:rPr>
+            </w:pPr>
+            <w:r>
+              <w:rPr>
+                <w:rFonts w:ascii="Calibri" w:eastAsia="Times New Roman" w:hAnsi="Calibri" w:cs="Calibri"/>
+                <w:color w:val="000000"/>
+                <w:sz w:val="22"/>
+                <w:szCs w:val="22"/>
+                <w:lang/>
+              </w:rPr>
+              <w:t>Stationen Fenster öffnet sich in der Main Form</w:t>
+            </w:r>
+          </w:p>
+        </w:tc>
+        <w:tc>
+          <w:tcPr>
+            <w:tcW w:w="1134" w:type="dxa"/>
+            <w:tcBorders>
+              <w:top w:val="nil"/>
+              <w:left w:val="nil"/>
+              <w:bottom w:val="nil"/>
+              <w:right w:val="nil"/>
+            </w:tcBorders>
+            <w:shd w:val="clear" w:color="000000" w:fill="C6E0B4"/>
+            <w:noWrap/>
+            <w:vAlign w:val="bottom"/>
+            <w:hideMark/>
+          </w:tcPr>
+          <w:p>
+            <w:pPr>
+              <w:rPr>
+                <w:rFonts w:ascii="Calibri" w:eastAsia="Times New Roman" w:hAnsi="Calibri" w:cs="Calibri"/>
+                <w:color w:val="000000"/>
+                <w:sz w:val="22"/>
+                <w:szCs w:val="22"/>
+                <w:lang/>
+              </w:rPr>
+            </w:pPr>
+            <w:r>
+              <w:rPr>
+                <w:rFonts w:ascii="Segoe UI Emoji" w:eastAsia="Times New Roman" w:hAnsi="Segoe UI Emoji" w:cs="Segoe UI Emoji"/>
+                <w:color w:val="000000"/>
+                <w:sz w:val="22"/>
+                <w:szCs w:val="22"/>
+                <w:lang/>
+              </w:rPr>
+              <w:t>✔</w:t>
+            </w:r>
+          </w:p>
+        </w:tc>
+      </w:tr>
+      <w:tr>
+        <w:trPr>
+          <w:trHeight w:val="288"/>
+        </w:trPr>
+        <w:tc>
+          <w:tcPr>
+            <w:tcW w:w="977" w:type="dxa"/>
+            <w:tcBorders>
+              <w:top w:val="nil"/>
+              <w:left w:val="nil"/>
+              <w:bottom w:val="nil"/>
+              <w:right w:val="nil"/>
+            </w:tcBorders>
+            <w:shd w:val="clear" w:color="000000" w:fill="C6E0B4"/>
+            <w:noWrap/>
+            <w:vAlign w:val="bottom"/>
+            <w:hideMark/>
+          </w:tcPr>
+          <w:p>
+            <w:pPr>
+              <w:jc w:val="right"/>
+              <w:rPr>
+                <w:rFonts w:ascii="Calibri" w:eastAsia="Times New Roman" w:hAnsi="Calibri" w:cs="Calibri"/>
+                <w:color w:val="000000"/>
+                <w:sz w:val="22"/>
+                <w:szCs w:val="22"/>
+                <w:lang/>
+              </w:rPr>
+            </w:pPr>
+            <w:r>
+              <w:rPr>
+                <w:rFonts w:ascii="Calibri" w:eastAsia="Times New Roman" w:hAnsi="Calibri" w:cs="Calibri"/>
+                <w:color w:val="000000"/>
+                <w:sz w:val="22"/>
+                <w:szCs w:val="22"/>
+                <w:lang/>
+              </w:rPr>
+              <w:t>3</w:t>
+            </w:r>
+          </w:p>
+        </w:tc>
+        <w:tc>
+          <w:tcPr>
+            <w:tcW w:w="3833" w:type="dxa"/>
+            <w:tcBorders>
+              <w:top w:val="nil"/>
+              <w:left w:val="nil"/>
+              <w:bottom w:val="nil"/>
+              <w:right w:val="nil"/>
+            </w:tcBorders>
+            <w:shd w:val="clear" w:color="000000" w:fill="C6E0B4"/>
+            <w:noWrap/>
+            <w:vAlign w:val="bottom"/>
+            <w:hideMark/>
+          </w:tcPr>
+          <w:p>
+            <w:pPr>
+              <w:rPr>
+                <w:rFonts w:ascii="Calibri" w:eastAsia="Times New Roman" w:hAnsi="Calibri" w:cs="Calibri"/>
+                <w:color w:val="000000"/>
+                <w:sz w:val="22"/>
+                <w:szCs w:val="22"/>
+                <w:lang/>
+              </w:rPr>
+            </w:pPr>
+            <w:r>
+              <w:rPr>
+                <w:rFonts w:ascii="Calibri" w:eastAsia="Times New Roman" w:hAnsi="Calibri" w:cs="Calibri"/>
+                <w:color w:val="000000"/>
+                <w:sz w:val="22"/>
+                <w:szCs w:val="22"/>
+                <w:lang/>
+              </w:rPr>
+              <w:t>Gewünschte Station in der ComboBox eingeben. (Luzern) für den Testfall.</w:t>
+            </w:r>
+          </w:p>
+        </w:tc>
+        <w:tc>
+          <w:tcPr>
+            <w:tcW w:w="9639" w:type="dxa"/>
+            <w:gridSpan w:val="2"/>
+            <w:tcBorders>
+              <w:top w:val="nil"/>
+              <w:left w:val="nil"/>
+              <w:bottom w:val="nil"/>
+              <w:right w:val="nil"/>
+            </w:tcBorders>
+            <w:shd w:val="clear" w:color="000000" w:fill="C6E0B4"/>
+            <w:noWrap/>
+            <w:vAlign w:val="bottom"/>
+            <w:hideMark/>
+          </w:tcPr>
+          <w:p>
+            <w:pPr>
+              <w:rPr>
+                <w:rFonts w:ascii="Calibri" w:eastAsia="Times New Roman" w:hAnsi="Calibri" w:cs="Calibri"/>
+                <w:color w:val="000000"/>
+                <w:sz w:val="22"/>
+                <w:szCs w:val="22"/>
+                <w:lang/>
+              </w:rPr>
+            </w:pPr>
+            <w:r>
+              <w:rPr>
+                <w:rFonts w:ascii="Calibri" w:eastAsia="Times New Roman" w:hAnsi="Calibri" w:cs="Calibri"/>
+                <w:color w:val="000000"/>
+                <w:sz w:val="22"/>
+                <w:szCs w:val="22"/>
+                <w:lang/>
+              </w:rPr>
+              <w:t>Luzern steht in der ComboBox</w:t>
+            </w:r>
+          </w:p>
+        </w:tc>
+        <w:tc>
+          <w:tcPr>
+            <w:tcW w:w="1134" w:type="dxa"/>
+            <w:tcBorders>
+              <w:top w:val="nil"/>
+              <w:left w:val="nil"/>
+              <w:bottom w:val="nil"/>
+              <w:right w:val="nil"/>
+            </w:tcBorders>
+            <w:shd w:val="clear" w:color="000000" w:fill="C6E0B4"/>
+            <w:noWrap/>
+            <w:vAlign w:val="bottom"/>
+            <w:hideMark/>
+          </w:tcPr>
+          <w:p>
+            <w:pPr>
+              <w:rPr>
+                <w:rFonts w:ascii="Calibri" w:eastAsia="Times New Roman" w:hAnsi="Calibri" w:cs="Calibri"/>
+                <w:color w:val="000000"/>
+                <w:sz w:val="22"/>
+                <w:szCs w:val="22"/>
+                <w:lang/>
+              </w:rPr>
+            </w:pPr>
+            <w:r>
+              <w:rPr>
+                <w:rFonts w:ascii="Segoe UI Emoji" w:eastAsia="Times New Roman" w:hAnsi="Segoe UI Emoji" w:cs="Segoe UI Emoji"/>
+                <w:color w:val="000000"/>
+                <w:sz w:val="22"/>
+                <w:szCs w:val="22"/>
+                <w:lang/>
+              </w:rPr>
+              <w:t>✔</w:t>
+            </w:r>
+          </w:p>
+        </w:tc>
+      </w:tr>
+      <w:tr>
+        <w:trPr>
+          <w:trHeight w:val="288"/>
+        </w:trPr>
+        <w:tc>
+          <w:tcPr>
+            <w:tcW w:w="977" w:type="dxa"/>
+            <w:tcBorders>
+              <w:top w:val="nil"/>
+              <w:left w:val="nil"/>
+              <w:bottom w:val="nil"/>
+              <w:right w:val="nil"/>
+            </w:tcBorders>
+            <w:shd w:val="clear" w:color="000000" w:fill="C6E0B4"/>
+            <w:noWrap/>
+            <w:vAlign w:val="bottom"/>
+            <w:hideMark/>
+          </w:tcPr>
+          <w:p>
+            <w:pPr>
+              <w:jc w:val="right"/>
+              <w:rPr>
+                <w:rFonts w:ascii="Calibri" w:eastAsia="Times New Roman" w:hAnsi="Calibri" w:cs="Calibri"/>
+                <w:color w:val="000000"/>
+                <w:sz w:val="22"/>
+                <w:szCs w:val="22"/>
+                <w:lang/>
+              </w:rPr>
+            </w:pPr>
+            <w:r>
+              <w:rPr>
+                <w:rFonts w:ascii="Calibri" w:eastAsia="Times New Roman" w:hAnsi="Calibri" w:cs="Calibri"/>
+                <w:color w:val="000000"/>
+                <w:sz w:val="22"/>
+                <w:szCs w:val="22"/>
+                <w:lang/>
+              </w:rPr>
+              <w:t>4</w:t>
+            </w:r>
+          </w:p>
+        </w:tc>
+        <w:tc>
+          <w:tcPr>
+            <w:tcW w:w="3833" w:type="dxa"/>
+            <w:tcBorders>
+              <w:top w:val="nil"/>
+              <w:left w:val="nil"/>
+              <w:bottom w:val="nil"/>
+              <w:right w:val="nil"/>
+            </w:tcBorders>
+            <w:shd w:val="clear" w:color="000000" w:fill="C6E0B4"/>
+            <w:noWrap/>
+            <w:vAlign w:val="bottom"/>
+            <w:hideMark/>
+          </w:tcPr>
+          <w:p>
+            <w:pPr>
+              <w:rPr>
+                <w:rFonts w:ascii="Calibri" w:eastAsia="Times New Roman" w:hAnsi="Calibri" w:cs="Calibri"/>
+                <w:color w:val="000000"/>
+                <w:sz w:val="22"/>
+                <w:szCs w:val="22"/>
+                <w:lang/>
+              </w:rPr>
+            </w:pPr>
+            <w:r>
+              <w:rPr>
+                <w:rFonts w:ascii="Calibri" w:eastAsia="Times New Roman" w:hAnsi="Calibri" w:cs="Calibri"/>
+                <w:color w:val="000000"/>
+                <w:sz w:val="22"/>
+                <w:szCs w:val="22"/>
+                <w:lang/>
+              </w:rPr>
+              <w:t>Abfahrten Button anclicken</w:t>
+            </w:r>
+          </w:p>
+        </w:tc>
+        <w:tc>
+          <w:tcPr>
+            <w:tcW w:w="6804" w:type="dxa"/>
+            <w:tcBorders>
+              <w:top w:val="nil"/>
+              <w:left w:val="nil"/>
+              <w:bottom w:val="nil"/>
+              <w:right w:val="nil"/>
+            </w:tcBorders>
+            <w:shd w:val="clear" w:color="000000" w:fill="C6E0B4"/>
+            <w:noWrap/>
+            <w:vAlign w:val="bottom"/>
+            <w:hideMark/>
+          </w:tcPr>
+          <w:p>
+            <w:pPr>
+              <w:rPr>
+                <w:rFonts w:ascii="Calibri" w:eastAsia="Times New Roman" w:hAnsi="Calibri" w:cs="Calibri"/>
+                <w:color w:val="000000"/>
+                <w:sz w:val="22"/>
+                <w:szCs w:val="22"/>
+                <w:lang/>
+              </w:rPr>
+            </w:pPr>
+            <w:r>
+              <w:rPr>
+                <w:rFonts w:ascii="Calibri" w:eastAsia="Times New Roman" w:hAnsi="Calibri" w:cs="Calibri"/>
+                <w:color w:val="000000"/>
+                <w:sz w:val="22"/>
+                <w:szCs w:val="22"/>
+                <w:lang/>
+              </w:rPr>
+              <w:t>Die Abfahrten werden in der DataGrid angezeigt.</w:t>
+            </w:r>
+          </w:p>
+        </w:tc>
+        <w:tc>
+          <w:tcPr>
+            <w:tcW w:w="2835" w:type="dxa"/>
+            <w:tcBorders>
+              <w:top w:val="nil"/>
+              <w:left w:val="nil"/>
+              <w:bottom w:val="nil"/>
+              <w:right w:val="nil"/>
+            </w:tcBorders>
+            <w:shd w:val="clear" w:color="000000" w:fill="C6E0B4"/>
+            <w:noWrap/>
+            <w:vAlign w:val="bottom"/>
+            <w:hideMark/>
+          </w:tcPr>
+          <w:p>
+            <w:pPr>
+              <w:rPr>
+                <w:rFonts w:ascii="Calibri" w:eastAsia="Times New Roman" w:hAnsi="Calibri" w:cs="Calibri"/>
+                <w:color w:val="000000"/>
+                <w:sz w:val="22"/>
+                <w:szCs w:val="22"/>
+                <w:lang/>
+              </w:rPr>
+            </w:pPr>
+            <w:r>
+              <w:rPr>
+                <w:rFonts w:ascii="Calibri" w:eastAsia="Times New Roman" w:hAnsi="Calibri" w:cs="Calibri"/>
+                <w:color w:val="000000"/>
+                <w:sz w:val="22"/>
+                <w:szCs w:val="22"/>
+                <w:lang/>
+              </w:rPr>
+              <w:t>Es dauert noch sehr lange</w:t>
+            </w:r>
+          </w:p>
+        </w:tc>
+        <w:tc>
+          <w:tcPr>
+            <w:tcW w:w="1134" w:type="dxa"/>
+            <w:tcBorders>
+              <w:top w:val="nil"/>
+              <w:left w:val="nil"/>
+              <w:bottom w:val="nil"/>
+              <w:right w:val="nil"/>
+            </w:tcBorders>
+            <w:shd w:val="clear" w:color="000000" w:fill="C6E0B4"/>
+            <w:noWrap/>
+            <w:vAlign w:val="bottom"/>
+            <w:hideMark/>
+          </w:tcPr>
+          <w:p>
+            <w:pPr>
+              <w:rPr>
+                <w:rFonts w:ascii="Calibri" w:eastAsia="Times New Roman" w:hAnsi="Calibri" w:cs="Calibri"/>
+                <w:color w:val="000000"/>
+                <w:sz w:val="22"/>
+                <w:szCs w:val="22"/>
+                <w:lang/>
+              </w:rPr>
+            </w:pPr>
+            <w:r>
+              <w:rPr>
+                <w:rFonts w:ascii="Segoe UI Emoji" w:eastAsia="Times New Roman" w:hAnsi="Segoe UI Emoji" w:cs="Segoe UI Emoji"/>
+                <w:color w:val="000000"/>
+                <w:sz w:val="22"/>
+                <w:szCs w:val="22"/>
+                <w:lang/>
+              </w:rPr>
+              <w:t>✔</w:t>
+            </w:r>
+          </w:p>
+        </w:tc>
+      </w:tr>
+      <w:tr>
+        <w:trPr>
+          <w:trHeight w:val="288"/>
+        </w:trPr>
+        <w:tc>
+          <w:tcPr>
+            <w:tcW w:w="977" w:type="dxa"/>
+            <w:tcBorders>
+              <w:top w:val="nil"/>
+              <w:left w:val="nil"/>
+              <w:bottom w:val="nil"/>
+              <w:right w:val="nil"/>
+            </w:tcBorders>
+            <w:shd w:val="clear" w:color="000000" w:fill="C6E0B4"/>
+            <w:noWrap/>
+            <w:vAlign w:val="bottom"/>
+            <w:hideMark/>
+          </w:tcPr>
+          <w:p>
+            <w:pPr>
+              <w:jc w:val="right"/>
+              <w:rPr>
+                <w:rFonts w:ascii="Calibri" w:eastAsia="Times New Roman" w:hAnsi="Calibri" w:cs="Calibri"/>
+                <w:color w:val="000000"/>
+                <w:sz w:val="22"/>
+                <w:szCs w:val="22"/>
+                <w:lang/>
+              </w:rPr>
+            </w:pPr>
+            <w:r>
+              <w:rPr>
+                <w:rFonts w:ascii="Calibri" w:eastAsia="Times New Roman" w:hAnsi="Calibri" w:cs="Calibri"/>
+                <w:color w:val="000000"/>
+                <w:sz w:val="22"/>
+                <w:szCs w:val="22"/>
+                <w:lang/>
+              </w:rPr>
+              <w:t>5</w:t>
+            </w:r>
+          </w:p>
+        </w:tc>
+        <w:tc>
+          <w:tcPr>
+            <w:tcW w:w="3833" w:type="dxa"/>
+            <w:tcBorders>
+              <w:top w:val="nil"/>
+              <w:left w:val="nil"/>
+              <w:bottom w:val="nil"/>
+              <w:right w:val="nil"/>
+            </w:tcBorders>
+            <w:shd w:val="clear" w:color="000000" w:fill="C6E0B4"/>
+            <w:noWrap/>
+            <w:vAlign w:val="bottom"/>
+            <w:hideMark/>
+          </w:tcPr>
+          <w:p>
+            <w:pPr>
+              <w:rPr>
+                <w:rFonts w:ascii="Calibri" w:eastAsia="Times New Roman" w:hAnsi="Calibri" w:cs="Calibri"/>
+                <w:color w:val="000000"/>
+                <w:sz w:val="22"/>
+                <w:szCs w:val="22"/>
+                <w:lang/>
+              </w:rPr>
+            </w:pPr>
+            <w:r>
+              <w:rPr>
+                <w:rFonts w:ascii="Calibri" w:eastAsia="Times New Roman" w:hAnsi="Calibri" w:cs="Calibri"/>
+                <w:color w:val="000000"/>
+                <w:sz w:val="22"/>
+                <w:szCs w:val="22"/>
+                <w:lang/>
+              </w:rPr>
+              <w:t>Button Verbindungen im Mainbalken links clicken</w:t>
+            </w:r>
+          </w:p>
+        </w:tc>
+        <w:tc>
+          <w:tcPr>
+            <w:tcW w:w="9639" w:type="dxa"/>
+            <w:gridSpan w:val="2"/>
+            <w:tcBorders>
+              <w:top w:val="nil"/>
+              <w:left w:val="nil"/>
+              <w:bottom w:val="nil"/>
+              <w:right w:val="nil"/>
+            </w:tcBorders>
+            <w:shd w:val="clear" w:color="000000" w:fill="C6E0B4"/>
+            <w:noWrap/>
+            <w:vAlign w:val="bottom"/>
+            <w:hideMark/>
+          </w:tcPr>
+          <w:p>
+            <w:pPr>
+              <w:rPr>
+                <w:rFonts w:ascii="Calibri" w:eastAsia="Times New Roman" w:hAnsi="Calibri" w:cs="Calibri"/>
+                <w:color w:val="000000"/>
+                <w:sz w:val="22"/>
+                <w:szCs w:val="22"/>
+                <w:lang/>
+              </w:rPr>
+            </w:pPr>
+            <w:r>
+              <w:rPr>
+                <w:rFonts w:ascii="Calibri" w:eastAsia="Times New Roman" w:hAnsi="Calibri" w:cs="Calibri"/>
+                <w:color w:val="000000"/>
+                <w:sz w:val="22"/>
+                <w:szCs w:val="22"/>
+                <w:lang/>
+              </w:rPr>
+              <w:t>Verbindungen Fenster öffnet sich in der MainForm</w:t>
+            </w:r>
+          </w:p>
+        </w:tc>
+        <w:tc>
+          <w:tcPr>
+            <w:tcW w:w="1134" w:type="dxa"/>
+            <w:tcBorders>
+              <w:top w:val="nil"/>
+              <w:left w:val="nil"/>
+              <w:bottom w:val="nil"/>
+              <w:right w:val="nil"/>
+            </w:tcBorders>
+            <w:shd w:val="clear" w:color="000000" w:fill="C6E0B4"/>
+            <w:noWrap/>
+            <w:vAlign w:val="bottom"/>
+            <w:hideMark/>
+          </w:tcPr>
+          <w:p>
+            <w:pPr>
+              <w:rPr>
+                <w:rFonts w:ascii="Calibri" w:eastAsia="Times New Roman" w:hAnsi="Calibri" w:cs="Calibri"/>
+                <w:color w:val="000000"/>
+                <w:sz w:val="22"/>
+                <w:szCs w:val="22"/>
+                <w:lang/>
+              </w:rPr>
+            </w:pPr>
+            <w:r>
+              <w:rPr>
+                <w:rFonts w:ascii="Segoe UI Emoji" w:eastAsia="Times New Roman" w:hAnsi="Segoe UI Emoji" w:cs="Segoe UI Emoji"/>
+                <w:color w:val="000000"/>
+                <w:sz w:val="22"/>
+                <w:szCs w:val="22"/>
+                <w:lang/>
+              </w:rPr>
+              <w:t>✔</w:t>
+            </w:r>
+          </w:p>
+        </w:tc>
+      </w:tr>
+      <w:tr>
+        <w:trPr>
+          <w:trHeight w:val="288"/>
+        </w:trPr>
+        <w:tc>
+          <w:tcPr>
+            <w:tcW w:w="977" w:type="dxa"/>
+            <w:tcBorders>
+              <w:top w:val="nil"/>
+              <w:left w:val="nil"/>
+              <w:bottom w:val="nil"/>
+              <w:right w:val="nil"/>
+            </w:tcBorders>
+            <w:shd w:val="clear" w:color="000000" w:fill="C6E0B4"/>
+            <w:noWrap/>
+            <w:vAlign w:val="bottom"/>
+            <w:hideMark/>
+          </w:tcPr>
+          <w:p>
+            <w:pPr>
+              <w:jc w:val="right"/>
+              <w:rPr>
+                <w:rFonts w:ascii="Calibri" w:eastAsia="Times New Roman" w:hAnsi="Calibri" w:cs="Calibri"/>
+                <w:color w:val="000000"/>
+                <w:sz w:val="22"/>
+                <w:szCs w:val="22"/>
+                <w:lang/>
+              </w:rPr>
+            </w:pPr>
+            <w:r>
+              <w:rPr>
+                <w:rFonts w:ascii="Calibri" w:eastAsia="Times New Roman" w:hAnsi="Calibri" w:cs="Calibri"/>
+                <w:color w:val="000000"/>
+                <w:sz w:val="22"/>
+                <w:szCs w:val="22"/>
+                <w:lang/>
+              </w:rPr>
+              <w:t>6</w:t>
+            </w:r>
+          </w:p>
+        </w:tc>
+        <w:tc>
+          <w:tcPr>
+            <w:tcW w:w="3833" w:type="dxa"/>
+            <w:tcBorders>
+              <w:top w:val="nil"/>
+              <w:left w:val="nil"/>
+              <w:bottom w:val="nil"/>
+              <w:right w:val="nil"/>
+            </w:tcBorders>
+            <w:shd w:val="clear" w:color="000000" w:fill="C6E0B4"/>
+            <w:noWrap/>
+            <w:vAlign w:val="bottom"/>
+            <w:hideMark/>
+          </w:tcPr>
+          <w:p>
+            <w:pPr>
+              <w:rPr>
+                <w:rFonts w:ascii="Calibri" w:eastAsia="Times New Roman" w:hAnsi="Calibri" w:cs="Calibri"/>
+                <w:color w:val="000000"/>
+                <w:sz w:val="22"/>
+                <w:szCs w:val="22"/>
+                <w:lang/>
+              </w:rPr>
+            </w:pPr>
+            <w:r>
+              <w:rPr>
+                <w:rFonts w:ascii="Calibri" w:eastAsia="Times New Roman" w:hAnsi="Calibri" w:cs="Calibri"/>
+                <w:color w:val="000000"/>
+                <w:sz w:val="22"/>
+                <w:szCs w:val="22"/>
+                <w:lang/>
+              </w:rPr>
+              <w:t>Gewünschter Abfahrtsort in der linken ComboBox eingeben (Luzern)</w:t>
+            </w:r>
+          </w:p>
+        </w:tc>
+        <w:tc>
+          <w:tcPr>
+            <w:tcW w:w="9639" w:type="dxa"/>
+            <w:gridSpan w:val="2"/>
+            <w:tcBorders>
+              <w:top w:val="nil"/>
+              <w:left w:val="nil"/>
+              <w:bottom w:val="nil"/>
+              <w:right w:val="nil"/>
+            </w:tcBorders>
+            <w:shd w:val="clear" w:color="000000" w:fill="C6E0B4"/>
+            <w:noWrap/>
+            <w:vAlign w:val="bottom"/>
+            <w:hideMark/>
+          </w:tcPr>
+          <w:p>
+            <w:pPr>
+              <w:rPr>
+                <w:rFonts w:ascii="Calibri" w:eastAsia="Times New Roman" w:hAnsi="Calibri" w:cs="Calibri"/>
+                <w:color w:val="000000"/>
+                <w:sz w:val="22"/>
+                <w:szCs w:val="22"/>
+                <w:lang/>
+              </w:rPr>
+            </w:pPr>
+            <w:r>
+              <w:rPr>
+                <w:rFonts w:ascii="Calibri" w:eastAsia="Times New Roman" w:hAnsi="Calibri" w:cs="Calibri"/>
+                <w:color w:val="000000"/>
+                <w:sz w:val="22"/>
+                <w:szCs w:val="22"/>
+                <w:lang/>
+              </w:rPr>
+              <w:t>Es steht Luzern in der ComboBox links. Während der Eingabe schlägt es Stationen vor.</w:t>
+            </w:r>
+          </w:p>
+        </w:tc>
+        <w:tc>
+          <w:tcPr>
+            <w:tcW w:w="1134" w:type="dxa"/>
+            <w:tcBorders>
+              <w:top w:val="nil"/>
+              <w:left w:val="nil"/>
+              <w:bottom w:val="nil"/>
+              <w:right w:val="nil"/>
+            </w:tcBorders>
+            <w:shd w:val="clear" w:color="000000" w:fill="C6E0B4"/>
+            <w:noWrap/>
+            <w:vAlign w:val="bottom"/>
+            <w:hideMark/>
+          </w:tcPr>
+          <w:p>
+            <w:pPr>
+              <w:rPr>
+                <w:rFonts w:ascii="Calibri" w:eastAsia="Times New Roman" w:hAnsi="Calibri" w:cs="Calibri"/>
+                <w:color w:val="000000"/>
+                <w:sz w:val="22"/>
+                <w:szCs w:val="22"/>
+                <w:lang/>
+              </w:rPr>
+            </w:pPr>
+            <w:r>
+              <w:rPr>
+                <w:rFonts w:ascii="Segoe UI Emoji" w:eastAsia="Times New Roman" w:hAnsi="Segoe UI Emoji" w:cs="Segoe UI Emoji"/>
+                <w:color w:val="000000"/>
+                <w:sz w:val="22"/>
+                <w:szCs w:val="22"/>
+                <w:lang/>
+              </w:rPr>
+              <w:t>✔</w:t>
+            </w:r>
+          </w:p>
+        </w:tc>
+      </w:tr>
+      <w:tr>
+        <w:trPr>
+          <w:trHeight w:val="288"/>
+        </w:trPr>
+        <w:tc>
+          <w:tcPr>
+            <w:tcW w:w="977" w:type="dxa"/>
+            <w:tcBorders>
+              <w:top w:val="nil"/>
+              <w:left w:val="nil"/>
+              <w:bottom w:val="nil"/>
+              <w:right w:val="nil"/>
+            </w:tcBorders>
+            <w:shd w:val="clear" w:color="000000" w:fill="C6E0B4"/>
+            <w:noWrap/>
+            <w:vAlign w:val="bottom"/>
+            <w:hideMark/>
+          </w:tcPr>
+          <w:p>
+            <w:pPr>
+              <w:jc w:val="right"/>
+              <w:rPr>
+                <w:rFonts w:ascii="Calibri" w:eastAsia="Times New Roman" w:hAnsi="Calibri" w:cs="Calibri"/>
+                <w:color w:val="000000"/>
+                <w:sz w:val="22"/>
+                <w:szCs w:val="22"/>
+                <w:lang/>
+              </w:rPr>
+            </w:pPr>
+            <w:r>
+              <w:rPr>
+                <w:rFonts w:ascii="Calibri" w:eastAsia="Times New Roman" w:hAnsi="Calibri" w:cs="Calibri"/>
+                <w:color w:val="000000"/>
+                <w:sz w:val="22"/>
+                <w:szCs w:val="22"/>
+                <w:lang/>
+              </w:rPr>
+              <w:t>7</w:t>
+            </w:r>
+          </w:p>
+        </w:tc>
+        <w:tc>
+          <w:tcPr>
+            <w:tcW w:w="3833" w:type="dxa"/>
+            <w:tcBorders>
+              <w:top w:val="nil"/>
+              <w:left w:val="nil"/>
+              <w:bottom w:val="nil"/>
+              <w:right w:val="nil"/>
+            </w:tcBorders>
+            <w:shd w:val="clear" w:color="000000" w:fill="C6E0B4"/>
+            <w:noWrap/>
+            <w:vAlign w:val="bottom"/>
+            <w:hideMark/>
+          </w:tcPr>
+          <w:p>
+            <w:pPr>
+              <w:rPr>
+                <w:rFonts w:ascii="Calibri" w:eastAsia="Times New Roman" w:hAnsi="Calibri" w:cs="Calibri"/>
+                <w:color w:val="000000"/>
+                <w:sz w:val="22"/>
+                <w:szCs w:val="22"/>
+                <w:lang/>
+              </w:rPr>
+            </w:pPr>
+            <w:r>
+              <w:rPr>
+                <w:rFonts w:ascii="Calibri" w:eastAsia="Times New Roman" w:hAnsi="Calibri" w:cs="Calibri"/>
+                <w:color w:val="000000"/>
+                <w:sz w:val="22"/>
+                <w:szCs w:val="22"/>
+                <w:lang/>
+              </w:rPr>
+              <w:t>Gewünschter Abfahrtsort in der rechten ComboBox eingeben (Sursee)</w:t>
+            </w:r>
+          </w:p>
+        </w:tc>
+        <w:tc>
+          <w:tcPr>
+            <w:tcW w:w="9639" w:type="dxa"/>
+            <w:gridSpan w:val="2"/>
+            <w:tcBorders>
+              <w:top w:val="nil"/>
+              <w:left w:val="nil"/>
+              <w:bottom w:val="nil"/>
+              <w:right w:val="nil"/>
+            </w:tcBorders>
+            <w:shd w:val="clear" w:color="000000" w:fill="C6E0B4"/>
+            <w:noWrap/>
+            <w:vAlign w:val="bottom"/>
+            <w:hideMark/>
+          </w:tcPr>
+          <w:p>
+            <w:pPr>
+              <w:rPr>
+                <w:rFonts w:ascii="Calibri" w:eastAsia="Times New Roman" w:hAnsi="Calibri" w:cs="Calibri"/>
+                <w:color w:val="000000"/>
+                <w:sz w:val="22"/>
+                <w:szCs w:val="22"/>
+                <w:lang/>
+              </w:rPr>
+            </w:pPr>
+            <w:r>
+              <w:rPr>
+                <w:rFonts w:ascii="Calibri" w:eastAsia="Times New Roman" w:hAnsi="Calibri" w:cs="Calibri"/>
+                <w:color w:val="000000"/>
+                <w:sz w:val="22"/>
+                <w:szCs w:val="22"/>
+                <w:lang/>
+              </w:rPr>
+              <w:t>Es steht Sursee in der ComboBox rechts. Während der Eingabe schlägt es Stationen vor.</w:t>
+            </w:r>
+          </w:p>
+        </w:tc>
+        <w:tc>
+          <w:tcPr>
+            <w:tcW w:w="1134" w:type="dxa"/>
+            <w:tcBorders>
+              <w:top w:val="nil"/>
+              <w:left w:val="nil"/>
+              <w:bottom w:val="nil"/>
+              <w:right w:val="nil"/>
+            </w:tcBorders>
+            <w:shd w:val="clear" w:color="000000" w:fill="C6E0B4"/>
+            <w:noWrap/>
+            <w:vAlign w:val="bottom"/>
+            <w:hideMark/>
+          </w:tcPr>
+          <w:p>
+            <w:pPr>
+              <w:rPr>
+                <w:rFonts w:ascii="Calibri" w:eastAsia="Times New Roman" w:hAnsi="Calibri" w:cs="Calibri"/>
+                <w:color w:val="000000"/>
+                <w:sz w:val="22"/>
+                <w:szCs w:val="22"/>
+                <w:lang/>
+              </w:rPr>
+            </w:pPr>
+            <w:r>
+              <w:rPr>
+                <w:rFonts w:ascii="Segoe UI Emoji" w:eastAsia="Times New Roman" w:hAnsi="Segoe UI Emoji" w:cs="Segoe UI Emoji"/>
+                <w:color w:val="000000"/>
+                <w:sz w:val="22"/>
+                <w:szCs w:val="22"/>
+                <w:lang/>
+              </w:rPr>
+              <w:t>✔</w:t>
+            </w:r>
+          </w:p>
+        </w:tc>
+      </w:tr>
+      <w:tr>
+        <w:trPr>
+          <w:trHeight w:val="288"/>
+        </w:trPr>
+        <w:tc>
+          <w:tcPr>
+            <w:tcW w:w="977" w:type="dxa"/>
+            <w:tcBorders>
+              <w:top w:val="nil"/>
+              <w:left w:val="nil"/>
+              <w:bottom w:val="nil"/>
+              <w:right w:val="nil"/>
+            </w:tcBorders>
+            <w:shd w:val="clear" w:color="000000" w:fill="C6E0B4"/>
+            <w:noWrap/>
+            <w:vAlign w:val="bottom"/>
+            <w:hideMark/>
+          </w:tcPr>
+          <w:p>
+            <w:pPr>
+              <w:jc w:val="right"/>
+              <w:rPr>
+                <w:rFonts w:ascii="Calibri" w:eastAsia="Times New Roman" w:hAnsi="Calibri" w:cs="Calibri"/>
+                <w:color w:val="000000"/>
+                <w:sz w:val="22"/>
+                <w:szCs w:val="22"/>
+                <w:lang/>
+              </w:rPr>
+            </w:pPr>
+            <w:r>
+              <w:rPr>
+                <w:rFonts w:ascii="Calibri" w:eastAsia="Times New Roman" w:hAnsi="Calibri" w:cs="Calibri"/>
+                <w:color w:val="000000"/>
+                <w:sz w:val="22"/>
+                <w:szCs w:val="22"/>
+                <w:lang/>
+              </w:rPr>
+              <w:t>8</w:t>
+            </w:r>
+          </w:p>
+        </w:tc>
+        <w:tc>
+          <w:tcPr>
+            <w:tcW w:w="3833" w:type="dxa"/>
+            <w:tcBorders>
+              <w:top w:val="nil"/>
+              <w:left w:val="nil"/>
+              <w:bottom w:val="nil"/>
+              <w:right w:val="nil"/>
+            </w:tcBorders>
+            <w:shd w:val="clear" w:color="000000" w:fill="C6E0B4"/>
+            <w:noWrap/>
+            <w:vAlign w:val="bottom"/>
+            <w:hideMark/>
+          </w:tcPr>
+          <w:p>
+            <w:pPr>
+              <w:rPr>
+                <w:rFonts w:ascii="Calibri" w:eastAsia="Times New Roman" w:hAnsi="Calibri" w:cs="Calibri"/>
+                <w:color w:val="000000"/>
+                <w:sz w:val="22"/>
+                <w:szCs w:val="22"/>
+                <w:lang/>
+              </w:rPr>
+            </w:pPr>
+            <w:r>
+              <w:rPr>
+                <w:rFonts w:ascii="Calibri" w:eastAsia="Times New Roman" w:hAnsi="Calibri" w:cs="Calibri"/>
+                <w:color w:val="000000"/>
+                <w:sz w:val="22"/>
+                <w:szCs w:val="22"/>
+                <w:lang/>
+              </w:rPr>
+              <w:t>Das Datum mit dem Datepicker wählen.</w:t>
+            </w:r>
+          </w:p>
+        </w:tc>
+        <w:tc>
+          <w:tcPr>
+            <w:tcW w:w="9639" w:type="dxa"/>
+            <w:gridSpan w:val="2"/>
+            <w:tcBorders>
+              <w:top w:val="nil"/>
+              <w:left w:val="nil"/>
+              <w:bottom w:val="nil"/>
+              <w:right w:val="nil"/>
+            </w:tcBorders>
+            <w:shd w:val="clear" w:color="000000" w:fill="C6E0B4"/>
+            <w:noWrap/>
+            <w:vAlign w:val="bottom"/>
+            <w:hideMark/>
+          </w:tcPr>
+          <w:p>
+            <w:pPr>
+              <w:rPr>
+                <w:rFonts w:ascii="Calibri" w:eastAsia="Times New Roman" w:hAnsi="Calibri" w:cs="Calibri"/>
+                <w:color w:val="000000"/>
+                <w:sz w:val="22"/>
+                <w:szCs w:val="22"/>
+                <w:lang/>
+              </w:rPr>
+            </w:pPr>
+            <w:r>
+              <w:rPr>
+                <w:rFonts w:ascii="Calibri" w:eastAsia="Times New Roman" w:hAnsi="Calibri" w:cs="Calibri"/>
+                <w:color w:val="000000"/>
+                <w:sz w:val="22"/>
+                <w:szCs w:val="22"/>
+                <w:lang/>
+              </w:rPr>
+              <w:t>Das Datum kann geändert werden. Jahr, Monat und Tag kann angepasst werden.</w:t>
+            </w:r>
+          </w:p>
+        </w:tc>
+        <w:tc>
+          <w:tcPr>
+            <w:tcW w:w="1134" w:type="dxa"/>
+            <w:tcBorders>
+              <w:top w:val="nil"/>
+              <w:left w:val="nil"/>
+              <w:bottom w:val="nil"/>
+              <w:right w:val="nil"/>
+            </w:tcBorders>
+            <w:shd w:val="clear" w:color="000000" w:fill="C6E0B4"/>
+            <w:noWrap/>
+            <w:vAlign w:val="bottom"/>
+            <w:hideMark/>
+          </w:tcPr>
+          <w:p>
+            <w:pPr>
+              <w:rPr>
+                <w:rFonts w:ascii="Calibri" w:eastAsia="Times New Roman" w:hAnsi="Calibri" w:cs="Calibri"/>
+                <w:color w:val="000000"/>
+                <w:sz w:val="22"/>
+                <w:szCs w:val="22"/>
+                <w:lang/>
+              </w:rPr>
+            </w:pPr>
+            <w:r>
+              <w:rPr>
+                <w:rFonts w:ascii="Segoe UI Emoji" w:eastAsia="Times New Roman" w:hAnsi="Segoe UI Emoji" w:cs="Segoe UI Emoji"/>
+                <w:color w:val="000000"/>
+                <w:sz w:val="22"/>
+                <w:szCs w:val="22"/>
+                <w:lang/>
+              </w:rPr>
+              <w:t>✔</w:t>
+            </w:r>
+          </w:p>
+        </w:tc>
+      </w:tr>
+      <w:tr>
+        <w:trPr>
+          <w:trHeight w:val="270"/>
+        </w:trPr>
+        <w:tc>
+          <w:tcPr>
+            <w:tcW w:w="977" w:type="dxa"/>
+            <w:tcBorders>
+              <w:top w:val="nil"/>
+              <w:left w:val="nil"/>
+              <w:bottom w:val="nil"/>
+              <w:right w:val="nil"/>
+            </w:tcBorders>
+            <w:shd w:val="clear" w:color="000000" w:fill="C6E0B4"/>
+            <w:noWrap/>
+            <w:vAlign w:val="bottom"/>
+            <w:hideMark/>
+          </w:tcPr>
+          <w:p>
+            <w:pPr>
+              <w:jc w:val="right"/>
+              <w:rPr>
+                <w:rFonts w:ascii="Calibri" w:eastAsia="Times New Roman" w:hAnsi="Calibri" w:cs="Calibri"/>
+                <w:color w:val="000000"/>
+                <w:sz w:val="22"/>
+                <w:szCs w:val="22"/>
+                <w:lang/>
+              </w:rPr>
+            </w:pPr>
+            <w:r>
+              <w:rPr>
+                <w:rFonts w:ascii="Calibri" w:eastAsia="Times New Roman" w:hAnsi="Calibri" w:cs="Calibri"/>
+                <w:color w:val="000000"/>
+                <w:sz w:val="22"/>
+                <w:szCs w:val="22"/>
+                <w:lang/>
+              </w:rPr>
+              <w:t>9</w:t>
+            </w:r>
+          </w:p>
+        </w:tc>
+        <w:tc>
+          <w:tcPr>
+            <w:tcW w:w="3833" w:type="dxa"/>
+            <w:tcBorders>
+              <w:top w:val="nil"/>
+              <w:left w:val="nil"/>
+              <w:bottom w:val="nil"/>
+              <w:right w:val="nil"/>
+            </w:tcBorders>
+            <w:shd w:val="clear" w:color="000000" w:fill="C6E0B4"/>
+            <w:noWrap/>
+            <w:vAlign w:val="bottom"/>
+            <w:hideMark/>
+          </w:tcPr>
+          <w:p>
+            <w:pPr>
+              <w:rPr>
+                <w:rFonts w:ascii="Calibri" w:eastAsia="Times New Roman" w:hAnsi="Calibri" w:cs="Calibri"/>
+                <w:color w:val="000000"/>
+                <w:sz w:val="22"/>
+                <w:szCs w:val="22"/>
+                <w:lang/>
+              </w:rPr>
+            </w:pPr>
+            <w:r>
+              <w:rPr>
+                <w:rFonts w:ascii="Calibri" w:eastAsia="Times New Roman" w:hAnsi="Calibri" w:cs="Calibri"/>
+                <w:color w:val="000000"/>
+                <w:sz w:val="22"/>
+                <w:szCs w:val="22"/>
+                <w:lang/>
+              </w:rPr>
+              <w:t>Die Zeit mit dem Datepicker wählen.</w:t>
+            </w:r>
+          </w:p>
+        </w:tc>
+        <w:tc>
+          <w:tcPr>
+            <w:tcW w:w="9639" w:type="dxa"/>
+            <w:gridSpan w:val="2"/>
+            <w:tcBorders>
+              <w:top w:val="nil"/>
+              <w:left w:val="nil"/>
+              <w:bottom w:val="nil"/>
+              <w:right w:val="nil"/>
+            </w:tcBorders>
+            <w:shd w:val="clear" w:color="000000" w:fill="C6E0B4"/>
+            <w:noWrap/>
+            <w:vAlign w:val="bottom"/>
+            <w:hideMark/>
+          </w:tcPr>
+          <w:p>
+            <w:pPr>
+              <w:rPr>
+                <w:rFonts w:ascii="Calibri" w:eastAsia="Times New Roman" w:hAnsi="Calibri" w:cs="Calibri"/>
+                <w:color w:val="000000"/>
+                <w:sz w:val="22"/>
+                <w:szCs w:val="22"/>
+                <w:lang/>
+              </w:rPr>
+            </w:pPr>
+            <w:r>
+              <w:rPr>
+                <w:rFonts w:ascii="Calibri" w:eastAsia="Times New Roman" w:hAnsi="Calibri" w:cs="Calibri"/>
+                <w:color w:val="000000"/>
+                <w:sz w:val="22"/>
+                <w:szCs w:val="22"/>
+                <w:lang/>
+              </w:rPr>
+              <w:t>Die Zeit kann mit dem Datepicker geändert werden.</w:t>
+            </w:r>
+          </w:p>
+        </w:tc>
+        <w:tc>
+          <w:tcPr>
+            <w:tcW w:w="1134" w:type="dxa"/>
+            <w:tcBorders>
+              <w:top w:val="nil"/>
+              <w:left w:val="nil"/>
+              <w:bottom w:val="nil"/>
+              <w:right w:val="nil"/>
+            </w:tcBorders>
+            <w:shd w:val="clear" w:color="000000" w:fill="C6E0B4"/>
+            <w:noWrap/>
+            <w:vAlign w:val="bottom"/>
+            <w:hideMark/>
+          </w:tcPr>
+          <w:p>
+            <w:pPr>
+              <w:rPr>
+                <w:rFonts w:ascii="Calibri" w:eastAsia="Times New Roman" w:hAnsi="Calibri" w:cs="Calibri"/>
+                <w:color w:val="000000"/>
+                <w:sz w:val="22"/>
+                <w:szCs w:val="22"/>
+                <w:lang/>
+              </w:rPr>
+            </w:pPr>
+            <w:r>
+              <w:rPr>
+                <w:rFonts w:ascii="Segoe UI Emoji" w:eastAsia="Times New Roman" w:hAnsi="Segoe UI Emoji" w:cs="Segoe UI Emoji"/>
+                <w:color w:val="000000"/>
+                <w:sz w:val="22"/>
+                <w:szCs w:val="22"/>
+                <w:lang/>
+              </w:rPr>
+              <w:t>✔</w:t>
+            </w:r>
+          </w:p>
+        </w:tc>
+      </w:tr>
+      <w:tr>
+        <w:trPr>
+          <w:trHeight w:val="288"/>
+        </w:trPr>
+        <w:tc>
+          <w:tcPr>
+            <w:tcW w:w="977" w:type="dxa"/>
+            <w:tcBorders>
+              <w:top w:val="nil"/>
+              <w:left w:val="nil"/>
+              <w:bottom w:val="nil"/>
+              <w:right w:val="nil"/>
+            </w:tcBorders>
+            <w:shd w:val="clear" w:color="000000" w:fill="C6E0B4"/>
+            <w:noWrap/>
+            <w:vAlign w:val="bottom"/>
+            <w:hideMark/>
+          </w:tcPr>
+          <w:p>
+            <w:pPr>
+              <w:jc w:val="right"/>
+              <w:rPr>
+                <w:rFonts w:ascii="Calibri" w:eastAsia="Times New Roman" w:hAnsi="Calibri" w:cs="Calibri"/>
+                <w:color w:val="000000"/>
+                <w:sz w:val="22"/>
+                <w:szCs w:val="22"/>
+                <w:lang/>
+              </w:rPr>
+            </w:pPr>
+            <w:r>
+              <w:rPr>
+                <w:rFonts w:ascii="Calibri" w:eastAsia="Times New Roman" w:hAnsi="Calibri" w:cs="Calibri"/>
+                <w:color w:val="000000"/>
+                <w:sz w:val="22"/>
+                <w:szCs w:val="22"/>
+                <w:lang/>
+              </w:rPr>
+              <w:t>10</w:t>
+            </w:r>
+          </w:p>
+        </w:tc>
+        <w:tc>
+          <w:tcPr>
+            <w:tcW w:w="3833" w:type="dxa"/>
+            <w:tcBorders>
+              <w:top w:val="nil"/>
+              <w:left w:val="nil"/>
+              <w:bottom w:val="nil"/>
+              <w:right w:val="nil"/>
+            </w:tcBorders>
+            <w:shd w:val="clear" w:color="000000" w:fill="C6E0B4"/>
+            <w:noWrap/>
+            <w:vAlign w:val="bottom"/>
+            <w:hideMark/>
+          </w:tcPr>
+          <w:p>
+            <w:pPr>
+              <w:rPr>
+                <w:rFonts w:ascii="Calibri" w:eastAsia="Times New Roman" w:hAnsi="Calibri" w:cs="Calibri"/>
+                <w:color w:val="000000"/>
+                <w:sz w:val="22"/>
+                <w:szCs w:val="22"/>
+                <w:lang/>
+              </w:rPr>
+            </w:pPr>
+            <w:r>
+              <w:rPr>
+                <w:rFonts w:ascii="Calibri" w:eastAsia="Times New Roman" w:hAnsi="Calibri" w:cs="Calibri"/>
+                <w:color w:val="000000"/>
+                <w:sz w:val="22"/>
+                <w:szCs w:val="22"/>
+                <w:lang/>
+              </w:rPr>
+              <w:t>Button Suche drücken</w:t>
+            </w:r>
+          </w:p>
+        </w:tc>
+        <w:tc>
+          <w:tcPr>
+            <w:tcW w:w="6804" w:type="dxa"/>
+            <w:tcBorders>
+              <w:top w:val="nil"/>
+              <w:left w:val="nil"/>
+              <w:bottom w:val="nil"/>
+              <w:right w:val="nil"/>
+            </w:tcBorders>
+            <w:shd w:val="clear" w:color="000000" w:fill="C6E0B4"/>
+            <w:noWrap/>
+            <w:vAlign w:val="bottom"/>
+            <w:hideMark/>
+          </w:tcPr>
+          <w:p>
+            <w:pPr>
+              <w:rPr>
+                <w:rFonts w:ascii="Calibri" w:eastAsia="Times New Roman" w:hAnsi="Calibri" w:cs="Calibri"/>
+                <w:color w:val="000000"/>
+                <w:sz w:val="22"/>
+                <w:szCs w:val="22"/>
+                <w:lang/>
+              </w:rPr>
+            </w:pPr>
+            <w:r>
+              <w:rPr>
+                <w:rFonts w:ascii="Calibri" w:eastAsia="Times New Roman" w:hAnsi="Calibri" w:cs="Calibri"/>
+                <w:color w:val="000000"/>
+                <w:sz w:val="22"/>
+                <w:szCs w:val="22"/>
+                <w:lang/>
+              </w:rPr>
+              <w:t>Die Verbindungen zwischen den gegebenen Stationen an der gegebenen Zeit werden in dem Datagrid angezeigt. Es soll geladen werden: Von, Plateau, Bis, Abfahrt, Ankunft</w:t>
+            </w:r>
+          </w:p>
+        </w:tc>
+        <w:tc>
+          <w:tcPr>
+            <w:tcW w:w="2835" w:type="dxa"/>
+            <w:tcBorders>
+              <w:top w:val="nil"/>
+              <w:left w:val="nil"/>
+              <w:bottom w:val="nil"/>
+              <w:right w:val="nil"/>
+            </w:tcBorders>
+            <w:shd w:val="clear" w:color="000000" w:fill="C6E0B4"/>
+            <w:noWrap/>
+            <w:vAlign w:val="bottom"/>
+            <w:hideMark/>
+          </w:tcPr>
+          <w:p>
+            <w:pPr>
+              <w:rPr>
+                <w:rFonts w:ascii="Calibri" w:eastAsia="Times New Roman" w:hAnsi="Calibri" w:cs="Calibri"/>
+                <w:color w:val="000000"/>
+                <w:sz w:val="22"/>
+                <w:szCs w:val="22"/>
+                <w:lang/>
+              </w:rPr>
+            </w:pPr>
+            <w:r>
+              <w:rPr>
+                <w:rFonts w:ascii="Calibri" w:eastAsia="Times New Roman" w:hAnsi="Calibri" w:cs="Calibri"/>
+                <w:color w:val="000000"/>
+                <w:sz w:val="22"/>
+                <w:szCs w:val="22"/>
+                <w:lang/>
+              </w:rPr>
+              <w:t>Der Button "Suche" reagiert beim ersten Click nicht. Erst beim zweiten Click ladet es die Verbindungen</w:t>
+            </w:r>
+          </w:p>
+        </w:tc>
+        <w:tc>
+          <w:tcPr>
+            <w:tcW w:w="1134" w:type="dxa"/>
+            <w:tcBorders>
+              <w:top w:val="nil"/>
+              <w:left w:val="nil"/>
+              <w:bottom w:val="nil"/>
+              <w:right w:val="nil"/>
+            </w:tcBorders>
+            <w:shd w:val="clear" w:color="000000" w:fill="C6E0B4"/>
+            <w:noWrap/>
+            <w:vAlign w:val="bottom"/>
+            <w:hideMark/>
+          </w:tcPr>
+          <w:p>
+            <w:pPr>
+              <w:rPr>
+                <w:rFonts w:ascii="Calibri" w:eastAsia="Times New Roman" w:hAnsi="Calibri" w:cs="Calibri"/>
+                <w:color w:val="000000"/>
+                <w:sz w:val="22"/>
+                <w:szCs w:val="22"/>
+                <w:lang/>
+              </w:rPr>
+            </w:pPr>
+            <w:r>
+              <w:rPr>
+                <w:rFonts w:ascii="Segoe UI Emoji" w:eastAsia="Times New Roman" w:hAnsi="Segoe UI Emoji" w:cs="Segoe UI Emoji"/>
+                <w:color w:val="000000"/>
+                <w:sz w:val="22"/>
+                <w:szCs w:val="22"/>
+                <w:lang/>
+              </w:rPr>
+              <w:t>✔</w:t>
+            </w:r>
+          </w:p>
+        </w:tc>
+      </w:tr>
+    </w:tbl>
+    <w:p>
+      <w:pPr>
+        <w:rPr>
+          <w:lang w:val="de-CH"/>
+        </w:rPr>
+      </w:pPr>
+    </w:p>
+    <w:p>
+      <w:pPr>
         <w:pStyle w:val="berschrift2"/>
         <w:rPr>
           <w:rFonts w:cs="Arial"/>
@@ -19664,7 +21558,6 @@
         <w:rPr>
           <w:rFonts w:cs="Arial"/>
         </w:rPr>
-        <w:lastRenderedPageBreak/>
         <w:t>Installationsanleitung</w:t>
       </w:r>
       <w:bookmarkEnd w:id="64"/>

</xml_diff>